<commit_message>
Added:  baseline model logistic regression
</commit_message>
<xml_diff>
--- a/resource/Guide for presentation.docx
+++ b/resource/Guide for presentation.docx
@@ -515,8 +515,6 @@
           <w:szCs w:val="28"/>
         </w:rPr>
       </w:pPr>
-      <w:bookmarkStart w:id="0" w:name="_GoBack"/>
-      <w:bookmarkEnd w:id="0"/>
     </w:p>
     <w:p>
       <w:pPr>
@@ -535,17 +533,352 @@
           <w:sz w:val="36"/>
           <w:szCs w:val="36"/>
         </w:rPr>
-        <w:t xml:space="preserve">PHASE 4: </w:t>
-      </w:r>
-      <w:r>
+        <w:t>PHASE 4: FEATURE EXTRACTION (TF-IDF)</w:t>
+      </w:r>
+    </w:p>
+    <w:p>
+      <w:pPr>
+        <w:jc w:val="center"/>
         <w:rPr>
           <w:rFonts w:ascii="Times New Roman" w:hAnsi="Times New Roman" w:cs="Times New Roman"/>
           <w:b/>
           <w:sz w:val="36"/>
           <w:szCs w:val="36"/>
         </w:rPr>
-        <w:t>FEATURE EXTRACTION (TF-IDF)</w:t>
-      </w:r>
+      </w:pPr>
+    </w:p>
+    <w:p>
+      <w:pPr>
+        <w:jc w:val="center"/>
+        <w:rPr>
+          <w:rFonts w:ascii="Times New Roman" w:hAnsi="Times New Roman" w:cs="Times New Roman"/>
+          <w:b/>
+          <w:sz w:val="36"/>
+          <w:szCs w:val="36"/>
+        </w:rPr>
+      </w:pPr>
+      <w:r>
+        <w:rPr>
+          <w:rFonts w:ascii="Times New Roman" w:hAnsi="Times New Roman" w:cs="Times New Roman"/>
+          <w:b/>
+          <w:sz w:val="36"/>
+          <w:szCs w:val="36"/>
+        </w:rPr>
+        <w:t>PHASE 5: BASELINE MODEL TRAINING</w:t>
+      </w:r>
+    </w:p>
+    <w:p>
+      <w:pPr>
+        <w:rPr>
+          <w:rFonts w:ascii="Times New Roman" w:hAnsi="Times New Roman" w:cs="Times New Roman"/>
+          <w:sz w:val="28"/>
+          <w:szCs w:val="28"/>
+        </w:rPr>
+      </w:pPr>
+      <w:r>
+        <w:rPr>
+          <w:rFonts w:ascii="Times New Roman" w:hAnsi="Times New Roman" w:cs="Times New Roman"/>
+          <w:sz w:val="28"/>
+          <w:szCs w:val="28"/>
+        </w:rPr>
+        <w:t>Stratification ensures equal representation of fake and true news in both training and testing sets.</w:t>
+      </w:r>
+    </w:p>
+    <w:p>
+      <w:pPr>
+        <w:rPr>
+          <w:rFonts w:ascii="Times New Roman" w:hAnsi="Times New Roman" w:cs="Times New Roman"/>
+          <w:sz w:val="28"/>
+          <w:szCs w:val="28"/>
+        </w:rPr>
+      </w:pPr>
+      <w:r>
+        <w:rPr>
+          <w:rFonts w:ascii="Times New Roman" w:hAnsi="Times New Roman" w:cs="Times New Roman"/>
+          <w:sz w:val="28"/>
+          <w:szCs w:val="28"/>
+        </w:rPr>
+        <w:t>During preliminary modeling, label integrity issues were identified and resolved through cleaning and normalization. After validation, a balanced dataset of 400 labeled samples was confirmed suitable for supervised learning</w:t>
+      </w:r>
+    </w:p>
+    <w:p>
+      <w:pPr>
+        <w:rPr>
+          <w:rFonts w:ascii="Times New Roman" w:hAnsi="Times New Roman" w:cs="Times New Roman"/>
+          <w:sz w:val="28"/>
+          <w:szCs w:val="28"/>
+        </w:rPr>
+      </w:pPr>
+      <w:r>
+        <w:rPr>
+          <w:rFonts w:ascii="Times New Roman" w:hAnsi="Times New Roman" w:cs="Times New Roman"/>
+          <w:sz w:val="28"/>
+          <w:szCs w:val="28"/>
+        </w:rPr>
+        <w:t>The confusion matrix shows how many fake and true news articles are correctly and incorrectly classified</w:t>
+      </w:r>
+      <w:r>
+        <w:rPr>
+          <w:rFonts w:ascii="Times New Roman" w:hAnsi="Times New Roman" w:cs="Times New Roman"/>
+          <w:sz w:val="28"/>
+          <w:szCs w:val="28"/>
+        </w:rPr>
+        <w:t>.</w:t>
+      </w:r>
+    </w:p>
+    <w:p>
+      <w:pPr>
+        <w:rPr>
+          <w:rFonts w:ascii="Times New Roman" w:hAnsi="Times New Roman" w:cs="Times New Roman"/>
+          <w:sz w:val="28"/>
+          <w:szCs w:val="28"/>
+        </w:rPr>
+      </w:pPr>
+      <w:r>
+        <w:rPr>
+          <w:rFonts w:ascii="Times New Roman" w:hAnsi="Times New Roman" w:cs="Times New Roman"/>
+          <w:sz w:val="28"/>
+          <w:szCs w:val="28"/>
+        </w:rPr>
+        <w:t>The baseline Logistic Regression model achieves reasonable accuracy and balanced precision–recall, demonstrating that TF-IDF features capture meaningful linguistic patterns in Ugandan fake and true news.</w:t>
+      </w:r>
+    </w:p>
+    <w:p>
+      <w:pPr>
+        <w:rPr>
+          <w:rFonts w:ascii="Times New Roman" w:hAnsi="Times New Roman" w:cs="Times New Roman"/>
+          <w:sz w:val="28"/>
+          <w:szCs w:val="28"/>
+        </w:rPr>
+      </w:pPr>
+    </w:p>
+    <w:p>
+      <w:pPr>
+        <w:rPr>
+          <w:rStyle w:val="Strong"/>
+        </w:rPr>
+      </w:pPr>
+      <w:r>
+        <w:t>1</w:t>
+      </w:r>
+      <w:r>
+        <w:rPr>
+          <w:rFonts w:ascii="Calibri" w:hAnsi="Calibri" w:cs="Calibri"/>
+        </w:rPr>
+        <w:t>️</w:t>
+      </w:r>
+      <w:r>
+        <w:rPr>
+          <w:rFonts w:ascii="Tahoma" w:hAnsi="Tahoma" w:cs="Tahoma"/>
+        </w:rPr>
+        <w:t>⃣</w:t>
+      </w:r>
+      <w:r>
+        <w:t xml:space="preserve"> </w:t>
+      </w:r>
+      <w:r>
+        <w:rPr>
+          <w:rStyle w:val="Strong"/>
+        </w:rPr>
+        <w:t xml:space="preserve">Feature importance interpretation (top fake </w:t>
+      </w:r>
+      <w:proofErr w:type="spellStart"/>
+      <w:r>
+        <w:rPr>
+          <w:rStyle w:val="Strong"/>
+        </w:rPr>
+        <w:t>vs</w:t>
+      </w:r>
+      <w:proofErr w:type="spellEnd"/>
+      <w:r>
+        <w:rPr>
+          <w:rStyle w:val="Strong"/>
+        </w:rPr>
+        <w:t xml:space="preserve"> true words</w:t>
+      </w:r>
+      <w:proofErr w:type="gramStart"/>
+      <w:r>
+        <w:rPr>
+          <w:rStyle w:val="Strong"/>
+        </w:rPr>
+        <w:t>)</w:t>
+      </w:r>
+      <w:proofErr w:type="gramEnd"/>
+      <w:r>
+        <w:br/>
+        <w:t>2</w:t>
+      </w:r>
+      <w:r>
+        <w:rPr>
+          <w:rFonts w:ascii="Calibri" w:hAnsi="Calibri" w:cs="Calibri"/>
+        </w:rPr>
+        <w:t>️</w:t>
+      </w:r>
+      <w:r>
+        <w:rPr>
+          <w:rFonts w:ascii="Tahoma" w:hAnsi="Tahoma" w:cs="Tahoma"/>
+        </w:rPr>
+        <w:t>⃣</w:t>
+      </w:r>
+      <w:r>
+        <w:t xml:space="preserve"> </w:t>
+      </w:r>
+      <w:r>
+        <w:rPr>
+          <w:rStyle w:val="Strong"/>
+        </w:rPr>
+        <w:t>Train a second model (SVM or Naive Bayes)</w:t>
+      </w:r>
+      <w:r>
+        <w:br/>
+        <w:t>3</w:t>
+      </w:r>
+      <w:r>
+        <w:rPr>
+          <w:rFonts w:ascii="Calibri" w:hAnsi="Calibri" w:cs="Calibri"/>
+        </w:rPr>
+        <w:t>️</w:t>
+      </w:r>
+      <w:r>
+        <w:rPr>
+          <w:rFonts w:ascii="Tahoma" w:hAnsi="Tahoma" w:cs="Tahoma"/>
+        </w:rPr>
+        <w:t>⃣</w:t>
+      </w:r>
+      <w:r>
+        <w:t xml:space="preserve"> </w:t>
+      </w:r>
+      <w:r>
+        <w:rPr>
+          <w:rStyle w:val="Strong"/>
+        </w:rPr>
+        <w:t>Prepare supervisor-ready results summary</w:t>
+      </w:r>
+      <w:bookmarkStart w:id="0" w:name="_GoBack"/>
+      <w:bookmarkEnd w:id="0"/>
+    </w:p>
+    <w:p>
+      <w:pPr>
+        <w:rPr>
+          <w:rStyle w:val="Strong"/>
+        </w:rPr>
+      </w:pPr>
+      <w:r>
+        <w:rPr>
+          <w:rStyle w:val="Strong"/>
+        </w:rPr>
+        <w:t xml:space="preserve"> Final summary</w:t>
+      </w:r>
+    </w:p>
+    <w:p>
+      <w:r>
+        <w:t xml:space="preserve">The baseline Logistic Regression model achieved an accuracy of </w:t>
+      </w:r>
+      <w:r>
+        <w:rPr>
+          <w:rStyle w:val="Strong"/>
+        </w:rPr>
+        <w:t>92.6%</w:t>
+      </w:r>
+      <w:r>
+        <w:t xml:space="preserve">, indicating strong predictive performance on unseen data. Precision and recall values of </w:t>
+      </w:r>
+      <w:r>
+        <w:rPr>
+          <w:rStyle w:val="Strong"/>
+        </w:rPr>
+        <w:t>92.7%</w:t>
+      </w:r>
+      <w:r>
+        <w:t xml:space="preserve"> suggest that the model is equally effective at identifying both fake and true news, with minimal bias toward either class. The balanced F1-score further confirms model stability and reliability</w:t>
+      </w:r>
+    </w:p>
+    <w:p>
+      <w:pPr>
+        <w:pStyle w:val="NormalWeb"/>
+      </w:pPr>
+      <w:proofErr w:type="gramStart"/>
+      <w:r>
+        <w:rPr>
+          <w:rFonts w:hAnsi="Symbol"/>
+        </w:rPr>
+        <w:t></w:t>
+      </w:r>
+      <w:r>
+        <w:t xml:space="preserve">  High</w:t>
+      </w:r>
+      <w:proofErr w:type="gramEnd"/>
+      <w:r>
+        <w:t xml:space="preserve"> accuracy ≠ </w:t>
+      </w:r>
+      <w:proofErr w:type="spellStart"/>
+      <w:r>
+        <w:t>overfitting</w:t>
+      </w:r>
+      <w:proofErr w:type="spellEnd"/>
+      <w:r>
+        <w:t xml:space="preserve"> (because test set used)</w:t>
+      </w:r>
+    </w:p>
+    <w:p>
+      <w:pPr>
+        <w:pStyle w:val="NormalWeb"/>
+      </w:pPr>
+      <w:proofErr w:type="gramStart"/>
+      <w:r>
+        <w:rPr>
+          <w:rFonts w:hAnsi="Symbol"/>
+        </w:rPr>
+        <w:t></w:t>
+      </w:r>
+      <w:r>
+        <w:t xml:space="preserve">  Balanced</w:t>
+      </w:r>
+      <w:proofErr w:type="gramEnd"/>
+      <w:r>
+        <w:t xml:space="preserve"> precision &amp; recall = </w:t>
+      </w:r>
+      <w:r>
+        <w:rPr>
+          <w:rStyle w:val="Strong"/>
+        </w:rPr>
+        <w:t>no class dominance</w:t>
+      </w:r>
+    </w:p>
+    <w:p>
+      <w:pPr>
+        <w:pStyle w:val="NormalWeb"/>
+      </w:pPr>
+      <w:proofErr w:type="gramStart"/>
+      <w:r>
+        <w:rPr>
+          <w:rFonts w:hAnsi="Symbol"/>
+        </w:rPr>
+        <w:t></w:t>
+      </w:r>
+      <w:r>
+        <w:t xml:space="preserve">  Confirms</w:t>
+      </w:r>
+      <w:proofErr w:type="gramEnd"/>
+      <w:r>
+        <w:t xml:space="preserve"> dataset quality</w:t>
+      </w:r>
+    </w:p>
+    <w:p>
+      <w:r>
+        <w:lastRenderedPageBreak/>
+        <w:t>The confusion matrix shows a low number of misclassifications in both classes, confirming that the model generalizes well and does not disproportionately mislabel fake or true news.</w:t>
+      </w:r>
+    </w:p>
+    <w:p/>
+    <w:p>
+      <w:pPr>
+        <w:rPr>
+          <w:rFonts w:ascii="Times New Roman" w:hAnsi="Times New Roman" w:cs="Times New Roman"/>
+          <w:sz w:val="28"/>
+          <w:szCs w:val="28"/>
+        </w:rPr>
+      </w:pPr>
     </w:p>
     <w:sectPr>
       <w:pgSz w:w="12240" w:h="15840"/>
@@ -978,6 +1311,33 @@
     <w:semiHidden/>
     <w:unhideWhenUsed/>
   </w:style>
+  <w:style w:type="character" w:styleId="Strong">
+    <w:name w:val="Strong"/>
+    <w:basedOn w:val="DefaultParagraphFont"/>
+    <w:uiPriority w:val="22"/>
+    <w:qFormat/>
+    <w:rsid w:val="00433B0E"/>
+    <w:rPr>
+      <w:b/>
+      <w:bCs/>
+    </w:rPr>
+  </w:style>
+  <w:style w:type="paragraph" w:styleId="NormalWeb">
+    <w:name w:val="Normal (Web)"/>
+    <w:basedOn w:val="Normal"/>
+    <w:uiPriority w:val="99"/>
+    <w:semiHidden/>
+    <w:unhideWhenUsed/>
+    <w:rsid w:val="00343104"/>
+    <w:pPr>
+      <w:spacing w:before="100" w:beforeAutospacing="1" w:after="100" w:afterAutospacing="1" w:line="240" w:lineRule="auto"/>
+    </w:pPr>
+    <w:rPr>
+      <w:rFonts w:ascii="Times New Roman" w:eastAsia="Times New Roman" w:hAnsi="Times New Roman" w:cs="Times New Roman"/>
+      <w:sz w:val="24"/>
+      <w:szCs w:val="24"/>
+    </w:rPr>
+  </w:style>
 </w:styles>
 </file>
 

</xml_diff>